<commit_message>
End of day Commit: All Complete
</commit_message>
<xml_diff>
--- a/media/members_tpl.docx
+++ b/media/members_tpl.docx
@@ -19,27 +19,8 @@
           <w:sz w:val="28"/>
           <w:szCs w:val="28"/>
         </w:rPr>
-        <w:t>Спи</w:t>
-      </w:r>
-      <w:r>
-        <w:rPr>
-          <w:rFonts w:ascii="Times New Roman" w:hAnsi="Times New Roman" w:cs="Times New Roman"/>
-          <w:sz w:val="28"/>
-          <w:szCs w:val="28"/>
-          <w:lang w:val="en-US"/>
-        </w:rPr>
-        <w:t>c</w:t>
-      </w:r>
-      <w:proofErr w:type="spellStart"/>
-      <w:r>
-        <w:rPr>
-          <w:rFonts w:ascii="Times New Roman" w:hAnsi="Times New Roman" w:cs="Times New Roman"/>
-          <w:sz w:val="28"/>
-          <w:szCs w:val="28"/>
-        </w:rPr>
-        <w:t>ок</w:t>
-      </w:r>
-      <w:proofErr w:type="spellEnd"/>
+        <w:t>Список</w:t>
+      </w:r>
       <w:r>
         <w:rPr>
           <w:rFonts w:ascii="Times New Roman" w:hAnsi="Times New Roman" w:cs="Times New Roman"/>
@@ -93,7 +74,18 @@
           <w:sz w:val="28"/>
           <w:szCs w:val="28"/>
         </w:rPr>
-        <w:t xml:space="preserve">{{ </w:t>
+        <w:t>{</w:t>
+      </w:r>
+      <w:bookmarkStart w:id="0" w:name="_GoBack"/>
+      <w:bookmarkEnd w:id="0"/>
+      <w:r>
+        <w:rPr>
+          <w:rFonts w:ascii="Times New Roman" w:hAnsi="Times New Roman" w:cs="Times New Roman"/>
+          <w:b/>
+          <w:sz w:val="28"/>
+          <w:szCs w:val="28"/>
+        </w:rPr>
+        <w:t xml:space="preserve">{ </w:t>
       </w:r>
       <w:r>
         <w:rPr>
@@ -317,8 +309,6 @@
         </w:rPr>
         <w:t xml:space="preserve"> }}</w:t>
       </w:r>
-      <w:bookmarkStart w:id="0" w:name="_GoBack"/>
-      <w:bookmarkEnd w:id="0"/>
     </w:p>
     <w:tbl>
       <w:tblPr>

</xml_diff>